<commit_message>
made changes to random_forest_model
</commit_message>
<xml_diff>
--- a/machine_learning.docx
+++ b/machine_learning.docx
@@ -31,7 +31,18 @@
         <w:t>we observed it contained categorical variables.  Knowing some models, such as neural networking, cannot handle categorical variables in their raw form, we chose one-hot encoding for our preprocessing technique for all models used in the prediction.</w:t>
       </w:r>
     </w:p>
+    <w:p>
+      <w:r>
+        <w:t>One-hot encoding will identify all unique column values and will split the single categorical column into a series of columns.  Each individual column will contain information about a single unique categorical value.</w:t>
+      </w:r>
+    </w:p>
     <w:p/>
+    <w:p/>
+    <w:p>
+      <w:pPr>
+        <w:pStyle w:val="Heading1"/>
+      </w:pPr>
+    </w:p>
     <w:p/>
     <w:sectPr>
       <w:pgSz w:w="12240" w:h="15840"/>

</xml_diff>

<commit_message>
add joblib files and updated notebook
</commit_message>
<xml_diff>
--- a/machine_learning.docx
+++ b/machine_learning.docx
@@ -7,6 +7,94 @@
         <w:pStyle w:val="Heading1"/>
       </w:pPr>
       <w:r>
+        <w:t>Dependencies:</w:t>
+      </w:r>
+    </w:p>
+    <w:p>
+      <w:pPr>
+        <w:pStyle w:val="ListParagraph"/>
+        <w:numPr>
+          <w:ilvl w:val="0"/>
+          <w:numId w:val="1"/>
+        </w:numPr>
+      </w:pPr>
+      <w:r>
+        <w:t>Python</w:t>
+      </w:r>
+    </w:p>
+    <w:p>
+      <w:pPr>
+        <w:pStyle w:val="ListParagraph"/>
+        <w:numPr>
+          <w:ilvl w:val="0"/>
+          <w:numId w:val="1"/>
+        </w:numPr>
+      </w:pPr>
+      <w:r>
+        <w:t>Pandas</w:t>
+      </w:r>
+    </w:p>
+    <w:p>
+      <w:pPr>
+        <w:pStyle w:val="ListParagraph"/>
+        <w:numPr>
+          <w:ilvl w:val="0"/>
+          <w:numId w:val="1"/>
+        </w:numPr>
+      </w:pPr>
+      <w:proofErr w:type="spellStart"/>
+      <w:r>
+        <w:t>Numpy</w:t>
+      </w:r>
+      <w:proofErr w:type="spellEnd"/>
+    </w:p>
+    <w:p>
+      <w:pPr>
+        <w:pStyle w:val="ListParagraph"/>
+        <w:numPr>
+          <w:ilvl w:val="0"/>
+          <w:numId w:val="1"/>
+        </w:numPr>
+      </w:pPr>
+      <w:r>
+        <w:t>Matplotlib</w:t>
+      </w:r>
+    </w:p>
+    <w:p>
+      <w:pPr>
+        <w:pStyle w:val="ListParagraph"/>
+        <w:numPr>
+          <w:ilvl w:val="0"/>
+          <w:numId w:val="1"/>
+        </w:numPr>
+      </w:pPr>
+      <w:r>
+        <w:t>Scikit-Learn</w:t>
+      </w:r>
+    </w:p>
+    <w:p>
+      <w:pPr>
+        <w:pStyle w:val="ListParagraph"/>
+        <w:numPr>
+          <w:ilvl w:val="0"/>
+          <w:numId w:val="1"/>
+        </w:numPr>
+      </w:pPr>
+      <w:r>
+        <w:t>Imbalanced-Learn</w:t>
+      </w:r>
+    </w:p>
+    <w:p>
+      <w:pPr>
+        <w:pStyle w:val="Heading1"/>
+        <w:ind w:left="720"/>
+      </w:pPr>
+    </w:p>
+    <w:p>
+      <w:pPr>
+        <w:pStyle w:val="Heading1"/>
+      </w:pPr>
+      <w:r>
         <w:t>Preprocessing:</w:t>
       </w:r>
     </w:p>
@@ -28,7 +116,38 @@
         <w:t xml:space="preserve"> </w:t>
       </w:r>
       <w:r>
-        <w:t>we observed it contained categorical variables.  Knowing some models, such as neural networking, cannot handle categorical variables in their raw form, we chose one-hot encoding for our preprocessing technique for all models used in the prediction.</w:t>
+        <w:t>we observed it contained</w:t>
+      </w:r>
+      <w:r>
+        <w:t xml:space="preserve"> </w:t>
+      </w:r>
+      <w:proofErr w:type="spellStart"/>
+      <w:r>
+        <w:t>NaN</w:t>
+      </w:r>
+      <w:proofErr w:type="spellEnd"/>
+      <w:r>
+        <w:t xml:space="preserve">, </w:t>
+      </w:r>
+      <w:r>
+        <w:t xml:space="preserve">null values, </w:t>
+      </w:r>
+      <w:r>
+        <w:t xml:space="preserve">categorical variables.  </w:t>
+      </w:r>
+      <w:r>
+        <w:t xml:space="preserve">During our data cleaning we removed the </w:t>
+      </w:r>
+      <w:proofErr w:type="spellStart"/>
+      <w:r>
+        <w:t>NaN</w:t>
+      </w:r>
+      <w:proofErr w:type="spellEnd"/>
+      <w:r>
+        <w:t xml:space="preserve"> and null values.  </w:t>
+      </w:r>
+      <w:r>
+        <w:t>Knowing some models, such as neural networking, cannot handle categorical variables in their raw form, we chose one-hot encoding for our preprocessing technique for all models used in the prediction.</w:t>
       </w:r>
     </w:p>
     <w:p>
@@ -36,7 +155,57 @@
         <w:t>One-hot encoding will identify all unique column values and will split the single categorical column into a series of columns.  Each individual column will contain information about a single unique categorical value.</w:t>
       </w:r>
     </w:p>
+    <w:p>
+      <w:r>
+        <w:t>We then split our data into the features and target arrays.</w:t>
+      </w:r>
+      <w:r>
+        <w:t xml:space="preserve">  After splitting the </w:t>
+      </w:r>
+      <w:proofErr w:type="gramStart"/>
+      <w:r>
+        <w:t>data</w:t>
+      </w:r>
+      <w:proofErr w:type="gramEnd"/>
+      <w:r>
+        <w:t xml:space="preserve"> we use “</w:t>
+      </w:r>
+      <w:proofErr w:type="spellStart"/>
+      <w:r>
+        <w:t>StandardScaler</w:t>
+      </w:r>
+      <w:proofErr w:type="spellEnd"/>
+      <w:r>
+        <w:t xml:space="preserve">” to scale or standardize the data.  We then </w:t>
+      </w:r>
+      <w:r>
+        <w:t>chose decision tree as our classifier before fitting or training the data</w:t>
+      </w:r>
+      <w:r>
+        <w:t>.</w:t>
+      </w:r>
+    </w:p>
     <w:p/>
+    <w:p>
+      <w:pPr>
+        <w:pStyle w:val="Heading1"/>
+      </w:pPr>
+      <w:r>
+        <w:t>Model:</w:t>
+      </w:r>
+    </w:p>
+    <w:p/>
+    <w:p>
+      <w:r>
+        <w:t>For the</w:t>
+      </w:r>
+      <w:r>
+        <w:t xml:space="preserve"> most accurate model </w:t>
+      </w:r>
+      <w:r>
+        <w:t>to predict stroke we chose to use Logistic Regression</w:t>
+      </w:r>
+    </w:p>
     <w:p/>
     <w:p>
       <w:pPr>
@@ -52,6 +221,127 @@
     </w:sectPr>
   </w:body>
 </w:document>
+</file>
+
+<file path=word/numbering.xml><?xml version="1.0" encoding="utf-8"?>
+<w:numbering xmlns:wpc="http://schemas.microsoft.com/office/word/2010/wordprocessingCanvas" xmlns:cx="http://schemas.microsoft.com/office/drawing/2014/chartex" xmlns:cx1="http://schemas.microsoft.com/office/drawing/2015/9/8/chartex" xmlns:cx2="http://schemas.microsoft.com/office/drawing/2015/10/21/chartex" xmlns:cx3="http://schemas.microsoft.com/office/drawing/2016/5/9/chartex" xmlns:cx4="http://schemas.microsoft.com/office/drawing/2016/5/10/chartex" xmlns:cx5="http://schemas.microsoft.com/office/drawing/2016/5/11/chartex" xmlns:cx6="http://schemas.microsoft.com/office/drawing/2016/5/12/chartex" xmlns:cx7="http://schemas.microsoft.com/office/drawing/2016/5/13/chartex" xmlns:cx8="http://schemas.microsoft.com/office/drawing/2016/5/14/chartex" xmlns:mc="http://schemas.openxmlformats.org/markup-compatibility/2006" xmlns:aink="http://schemas.microsoft.com/office/drawing/2016/ink" xmlns:am3d="http://schemas.microsoft.com/office/drawing/2017/model3d" xmlns:o="urn:schemas-microsoft-com:office:office" xmlns:oel="http://schemas.microsoft.com/office/2019/extlst" xmlns:r="http://schemas.openxmlformats.org/officeDocument/2006/relationships" xmlns:m="http://schemas.openxmlformats.org/officeDocument/2006/math" xmlns:v="urn:schemas-microsoft-com:vml" xmlns:wp14="http://schemas.microsoft.com/office/word/2010/wordprocessingDrawing" xmlns:wp="http://schemas.openxmlformats.org/drawingml/2006/wordprocessingDrawing" xmlns:w10="urn:schemas-microsoft-com:office:word" xmlns:w="http://schemas.openxmlformats.org/wordprocessingml/2006/main" xmlns:w14="http://schemas.microsoft.com/office/word/2010/wordml" xmlns:w15="http://schemas.microsoft.com/office/word/2012/wordml" xmlns:w16cex="http://schemas.microsoft.com/office/word/2018/wordml/cex" xmlns:w16cid="http://schemas.microsoft.com/office/word/2016/wordml/cid" xmlns:w16="http://schemas.microsoft.com/office/word/2018/wordml" xmlns:w16sdtdh="http://schemas.microsoft.com/office/word/2020/wordml/sdtdatahash" xmlns:w16se="http://schemas.microsoft.com/office/word/2015/wordml/symex" xmlns:wpg="http://schemas.microsoft.com/office/word/2010/wordprocessingGroup" xmlns:wpi="http://schemas.microsoft.com/office/word/2010/wordprocessingInk" xmlns:wne="http://schemas.microsoft.com/office/word/2006/wordml" xmlns:wps="http://schemas.microsoft.com/office/word/2010/wordprocessingShape" mc:Ignorable="w14 w15 w16se w16cid w16 w16cex w16sdtdh wp14">
+  <w:abstractNum w:abstractNumId="0" w15:restartNumberingAfterBreak="0">
+    <w:nsid w:val="04D759C4"/>
+    <w:multiLevelType w:val="hybridMultilevel"/>
+    <w:tmpl w:val="62D05D22"/>
+    <w:lvl w:ilvl="0" w:tplc="04090001">
+      <w:start w:val="1"/>
+      <w:numFmt w:val="bullet"/>
+      <w:lvlText w:val=""/>
+      <w:lvlJc w:val="left"/>
+      <w:pPr>
+        <w:ind w:left="720" w:hanging="360"/>
+      </w:pPr>
+      <w:rPr>
+        <w:rFonts w:ascii="Symbol" w:hAnsi="Symbol" w:hint="default"/>
+      </w:rPr>
+    </w:lvl>
+    <w:lvl w:ilvl="1" w:tplc="04090003" w:tentative="1">
+      <w:start w:val="1"/>
+      <w:numFmt w:val="bullet"/>
+      <w:lvlText w:val="o"/>
+      <w:lvlJc w:val="left"/>
+      <w:pPr>
+        <w:ind w:left="1440" w:hanging="360"/>
+      </w:pPr>
+      <w:rPr>
+        <w:rFonts w:ascii="Courier New" w:hAnsi="Courier New" w:cs="Courier New" w:hint="default"/>
+      </w:rPr>
+    </w:lvl>
+    <w:lvl w:ilvl="2" w:tplc="04090005" w:tentative="1">
+      <w:start w:val="1"/>
+      <w:numFmt w:val="bullet"/>
+      <w:lvlText w:val=""/>
+      <w:lvlJc w:val="left"/>
+      <w:pPr>
+        <w:ind w:left="2160" w:hanging="360"/>
+      </w:pPr>
+      <w:rPr>
+        <w:rFonts w:ascii="Wingdings" w:hAnsi="Wingdings" w:hint="default"/>
+      </w:rPr>
+    </w:lvl>
+    <w:lvl w:ilvl="3" w:tplc="04090001" w:tentative="1">
+      <w:start w:val="1"/>
+      <w:numFmt w:val="bullet"/>
+      <w:lvlText w:val=""/>
+      <w:lvlJc w:val="left"/>
+      <w:pPr>
+        <w:ind w:left="2880" w:hanging="360"/>
+      </w:pPr>
+      <w:rPr>
+        <w:rFonts w:ascii="Symbol" w:hAnsi="Symbol" w:hint="default"/>
+      </w:rPr>
+    </w:lvl>
+    <w:lvl w:ilvl="4" w:tplc="04090003" w:tentative="1">
+      <w:start w:val="1"/>
+      <w:numFmt w:val="bullet"/>
+      <w:lvlText w:val="o"/>
+      <w:lvlJc w:val="left"/>
+      <w:pPr>
+        <w:ind w:left="3600" w:hanging="360"/>
+      </w:pPr>
+      <w:rPr>
+        <w:rFonts w:ascii="Courier New" w:hAnsi="Courier New" w:cs="Courier New" w:hint="default"/>
+      </w:rPr>
+    </w:lvl>
+    <w:lvl w:ilvl="5" w:tplc="04090005" w:tentative="1">
+      <w:start w:val="1"/>
+      <w:numFmt w:val="bullet"/>
+      <w:lvlText w:val=""/>
+      <w:lvlJc w:val="left"/>
+      <w:pPr>
+        <w:ind w:left="4320" w:hanging="360"/>
+      </w:pPr>
+      <w:rPr>
+        <w:rFonts w:ascii="Wingdings" w:hAnsi="Wingdings" w:hint="default"/>
+      </w:rPr>
+    </w:lvl>
+    <w:lvl w:ilvl="6" w:tplc="04090001" w:tentative="1">
+      <w:start w:val="1"/>
+      <w:numFmt w:val="bullet"/>
+      <w:lvlText w:val=""/>
+      <w:lvlJc w:val="left"/>
+      <w:pPr>
+        <w:ind w:left="5040" w:hanging="360"/>
+      </w:pPr>
+      <w:rPr>
+        <w:rFonts w:ascii="Symbol" w:hAnsi="Symbol" w:hint="default"/>
+      </w:rPr>
+    </w:lvl>
+    <w:lvl w:ilvl="7" w:tplc="04090003" w:tentative="1">
+      <w:start w:val="1"/>
+      <w:numFmt w:val="bullet"/>
+      <w:lvlText w:val="o"/>
+      <w:lvlJc w:val="left"/>
+      <w:pPr>
+        <w:ind w:left="5760" w:hanging="360"/>
+      </w:pPr>
+      <w:rPr>
+        <w:rFonts w:ascii="Courier New" w:hAnsi="Courier New" w:cs="Courier New" w:hint="default"/>
+      </w:rPr>
+    </w:lvl>
+    <w:lvl w:ilvl="8" w:tplc="04090005" w:tentative="1">
+      <w:start w:val="1"/>
+      <w:numFmt w:val="bullet"/>
+      <w:lvlText w:val=""/>
+      <w:lvlJc w:val="left"/>
+      <w:pPr>
+        <w:ind w:left="6480" w:hanging="360"/>
+      </w:pPr>
+      <w:rPr>
+        <w:rFonts w:ascii="Wingdings" w:hAnsi="Wingdings" w:hint="default"/>
+      </w:rPr>
+    </w:lvl>
+  </w:abstractNum>
+  <w:num w:numId="1" w16cid:durableId="900941661">
+    <w:abstractNumId w:val="0"/>
+  </w:num>
+</w:numbering>
 </file>
 
 <file path=word/styles.xml><?xml version="1.0" encoding="utf-8"?>
@@ -510,6 +800,17 @@
       <w:szCs w:val="32"/>
     </w:rPr>
   </w:style>
+  <w:style w:type="paragraph" w:styleId="ListParagraph">
+    <w:name w:val="List Paragraph"/>
+    <w:basedOn w:val="Normal"/>
+    <w:uiPriority w:val="34"/>
+    <w:qFormat/>
+    <w:rsid w:val="001471E6"/>
+    <w:pPr>
+      <w:ind w:left="720"/>
+      <w:contextualSpacing/>
+    </w:pPr>
+  </w:style>
 </w:styles>
 </file>
 

</xml_diff>